<commit_message>
lab 5 and 6
</commit_message>
<xml_diff>
--- a/udk.docx
+++ b/udk.docx
@@ -226,6 +226,7 @@
         <w:autoSpaceDN w:val="0"/>
         <w:adjustRightInd w:val="0"/>
         <w:spacing w:after="200" w:line="276" w:lineRule="auto"/>
+        <w:ind w:left="720" w:hanging="720"/>
         <w:rPr>
           <w:rFonts w:ascii="Consolas" w:hAnsi="Consolas" w:cs="Consolas"/>
           <w:color w:val="A31515"/>
@@ -234,7 +235,6 @@
           <w:highlight w:val="white"/>
         </w:rPr>
       </w:pPr>
-      <w:proofErr w:type="gramStart"/>
       <w:r>
         <w:rPr>
           <w:rFonts w:ascii="Consolas" w:hAnsi="Consolas" w:cs="Consolas"/>
@@ -245,7 +245,8 @@
         </w:rPr>
         <w:t>pawn</w:t>
       </w:r>
-      <w:proofErr w:type="gramEnd"/>
+      <w:bookmarkStart w:id="0" w:name="_GoBack"/>
+      <w:bookmarkEnd w:id="0"/>
     </w:p>
     <w:p>
       <w:pPr>
@@ -1123,8 +1124,6 @@
       <w:r>
         <w:t>R rotator(v);</w:t>
       </w:r>
-      <w:bookmarkStart w:id="0" w:name="_GoBack"/>
-      <w:bookmarkEnd w:id="0"/>
     </w:p>
     <w:p/>
     <w:sectPr>

</xml_diff>